<commit_message>
subida de documento de grado v1
</commit_message>
<xml_diff>
--- a/proyecto de grado LT/DOCUMENTO PROYECTO/A3.docx
+++ b/proyecto de grado LT/DOCUMENTO PROYECTO/A3.docx
@@ -3870,6 +3870,66 @@
           <w:sz w:val="26"/>
         </w:rPr>
       </w:pPr>
+      <w:r>
+        <w:rPr>
+          <w:noProof/>
+        </w:rPr>
+        <w:drawing>
+          <wp:anchor distT="0" distB="0" distL="114300" distR="114300" simplePos="0" relativeHeight="251661312" behindDoc="1" locked="0" layoutInCell="1" allowOverlap="1" wp14:anchorId="39B5F7FF" wp14:editId="16C6BC5F">
+            <wp:simplePos x="0" y="0"/>
+            <wp:positionH relativeFrom="column">
+              <wp:posOffset>3741363</wp:posOffset>
+            </wp:positionH>
+            <wp:positionV relativeFrom="paragraph">
+              <wp:posOffset>112156</wp:posOffset>
+            </wp:positionV>
+            <wp:extent cx="1805049" cy="1167973"/>
+            <wp:effectExtent l="0" t="0" r="5080" b="0"/>
+            <wp:wrapNone/>
+            <wp:docPr id="20" name="Picture 20"/>
+            <wp:cNvGraphicFramePr>
+              <a:graphicFrameLocks xmlns:a="http://schemas.openxmlformats.org/drawingml/2006/main" noChangeAspect="1"/>
+            </wp:cNvGraphicFramePr>
+            <a:graphic xmlns:a="http://schemas.openxmlformats.org/drawingml/2006/main">
+              <a:graphicData uri="http://schemas.openxmlformats.org/drawingml/2006/picture">
+                <pic:pic xmlns:pic="http://schemas.openxmlformats.org/drawingml/2006/picture">
+                  <pic:nvPicPr>
+                    <pic:cNvPr id="1" name=""/>
+                    <pic:cNvPicPr/>
+                  </pic:nvPicPr>
+                  <pic:blipFill>
+                    <a:blip r:embed="rId8">
+                      <a:extLst>
+                        <a:ext uri="{28A0092B-C50C-407E-A947-70E740481C1C}">
+                          <a14:useLocalDpi xmlns:a14="http://schemas.microsoft.com/office/drawing/2010/main" val="0"/>
+                        </a:ext>
+                      </a:extLst>
+                    </a:blip>
+                    <a:stretch>
+                      <a:fillRect/>
+                    </a:stretch>
+                  </pic:blipFill>
+                  <pic:spPr>
+                    <a:xfrm>
+                      <a:off x="0" y="0"/>
+                      <a:ext cx="1805049" cy="1167973"/>
+                    </a:xfrm>
+                    <a:prstGeom prst="rect">
+                      <a:avLst/>
+                    </a:prstGeom>
+                  </pic:spPr>
+                </pic:pic>
+              </a:graphicData>
+            </a:graphic>
+            <wp14:sizeRelH relativeFrom="margin">
+              <wp14:pctWidth>0</wp14:pctWidth>
+            </wp14:sizeRelH>
+            <wp14:sizeRelV relativeFrom="margin">
+              <wp14:pctHeight>0</wp14:pctHeight>
+            </wp14:sizeRelV>
+          </wp:anchor>
+        </w:drawing>
+      </w:r>
     </w:p>
     <w:p>
       <w:pPr>
@@ -5171,6 +5231,66 @@
           <w:sz w:val="26"/>
         </w:rPr>
       </w:pPr>
+      <w:r>
+        <w:rPr>
+          <w:noProof/>
+        </w:rPr>
+        <w:drawing>
+          <wp:anchor distT="0" distB="0" distL="114300" distR="114300" simplePos="0" relativeHeight="251659264" behindDoc="1" locked="0" layoutInCell="1" allowOverlap="1" wp14:anchorId="0422B2A5" wp14:editId="2CB8FE5B">
+            <wp:simplePos x="0" y="0"/>
+            <wp:positionH relativeFrom="column">
+              <wp:posOffset>3602034</wp:posOffset>
+            </wp:positionH>
+            <wp:positionV relativeFrom="paragraph">
+              <wp:posOffset>10672</wp:posOffset>
+            </wp:positionV>
+            <wp:extent cx="2363190" cy="596533"/>
+            <wp:effectExtent l="0" t="0" r="0" b="0"/>
+            <wp:wrapNone/>
+            <wp:docPr id="19" name="Picture 19"/>
+            <wp:cNvGraphicFramePr>
+              <a:graphicFrameLocks xmlns:a="http://schemas.openxmlformats.org/drawingml/2006/main" noChangeAspect="1"/>
+            </wp:cNvGraphicFramePr>
+            <a:graphic xmlns:a="http://schemas.openxmlformats.org/drawingml/2006/main">
+              <a:graphicData uri="http://schemas.openxmlformats.org/drawingml/2006/picture">
+                <pic:pic xmlns:pic="http://schemas.openxmlformats.org/drawingml/2006/picture">
+                  <pic:nvPicPr>
+                    <pic:cNvPr id="1" name=""/>
+                    <pic:cNvPicPr/>
+                  </pic:nvPicPr>
+                  <pic:blipFill>
+                    <a:blip r:embed="rId9">
+                      <a:extLst>
+                        <a:ext uri="{28A0092B-C50C-407E-A947-70E740481C1C}">
+                          <a14:useLocalDpi xmlns:a14="http://schemas.microsoft.com/office/drawing/2010/main" val="0"/>
+                        </a:ext>
+                      </a:extLst>
+                    </a:blip>
+                    <a:stretch>
+                      <a:fillRect/>
+                    </a:stretch>
+                  </pic:blipFill>
+                  <pic:spPr>
+                    <a:xfrm>
+                      <a:off x="0" y="0"/>
+                      <a:ext cx="2363190" cy="596533"/>
+                    </a:xfrm>
+                    <a:prstGeom prst="rect">
+                      <a:avLst/>
+                    </a:prstGeom>
+                  </pic:spPr>
+                </pic:pic>
+              </a:graphicData>
+            </a:graphic>
+            <wp14:sizeRelH relativeFrom="margin">
+              <wp14:pctWidth>0</wp14:pctWidth>
+            </wp14:sizeRelH>
+            <wp14:sizeRelV relativeFrom="margin">
+              <wp14:pctHeight>0</wp14:pctHeight>
+            </wp14:sizeRelV>
+          </wp:anchor>
+        </w:drawing>
+      </w:r>
     </w:p>
     <w:p>
       <w:pPr>
@@ -15948,7 +16068,7 @@
                     </pic:cNvPicPr>
                   </pic:nvPicPr>
                   <pic:blipFill>
-                    <a:blip r:embed="rId8"/>
+                    <a:blip r:embed="rId10"/>
                     <a:stretch>
                       <a:fillRect/>
                     </a:stretch>
@@ -17115,7 +17235,7 @@
                     </pic:cNvPicPr>
                   </pic:nvPicPr>
                   <pic:blipFill>
-                    <a:blip r:embed="rId9"/>
+                    <a:blip r:embed="rId11"/>
                     <a:stretch>
                       <a:fillRect/>
                     </a:stretch>
@@ -17455,7 +17575,7 @@
                     </pic:cNvPicPr>
                   </pic:nvPicPr>
                   <pic:blipFill>
-                    <a:blip r:embed="rId10"/>
+                    <a:blip r:embed="rId12"/>
                     <a:stretch>
                       <a:fillRect/>
                     </a:stretch>
@@ -17608,7 +17728,7 @@
                     </pic:cNvPicPr>
                   </pic:nvPicPr>
                   <pic:blipFill>
-                    <a:blip r:embed="rId11"/>
+                    <a:blip r:embed="rId13"/>
                     <a:stretch>
                       <a:fillRect/>
                     </a:stretch>
@@ -17942,7 +18062,7 @@
                     </pic:cNvPicPr>
                   </pic:nvPicPr>
                   <pic:blipFill>
-                    <a:blip r:embed="rId12"/>
+                    <a:blip r:embed="rId14"/>
                     <a:stretch>
                       <a:fillRect/>
                     </a:stretch>
@@ -18362,7 +18482,7 @@
                     </pic:cNvPicPr>
                   </pic:nvPicPr>
                   <pic:blipFill>
-                    <a:blip r:embed="rId13"/>
+                    <a:blip r:embed="rId15"/>
                     <a:stretch>
                       <a:fillRect/>
                     </a:stretch>
@@ -18676,7 +18796,7 @@
                     </pic:cNvPicPr>
                   </pic:nvPicPr>
                   <pic:blipFill>
-                    <a:blip r:embed="rId14"/>
+                    <a:blip r:embed="rId16"/>
                     <a:stretch>
                       <a:fillRect/>
                     </a:stretch>
@@ -19037,7 +19157,7 @@
                     </pic:cNvPicPr>
                   </pic:nvPicPr>
                   <pic:blipFill>
-                    <a:blip r:embed="rId15"/>
+                    <a:blip r:embed="rId17"/>
                     <a:stretch>
                       <a:fillRect/>
                     </a:stretch>
@@ -20880,7 +21000,7 @@
                     </pic:cNvPicPr>
                   </pic:nvPicPr>
                   <pic:blipFill>
-                    <a:blip r:embed="rId16"/>
+                    <a:blip r:embed="rId18"/>
                     <a:stretch>
                       <a:fillRect/>
                     </a:stretch>
@@ -21183,7 +21303,7 @@
                     <pic:cNvPicPr/>
                   </pic:nvPicPr>
                   <pic:blipFill>
-                    <a:blip r:embed="rId17"/>
+                    <a:blip r:embed="rId19"/>
                     <a:stretch>
                       <a:fillRect/>
                     </a:stretch>
@@ -21494,7 +21614,7 @@
                     <pic:cNvPicPr/>
                   </pic:nvPicPr>
                   <pic:blipFill>
-                    <a:blip r:embed="rId18"/>
+                    <a:blip r:embed="rId20"/>
                     <a:stretch>
                       <a:fillRect/>
                     </a:stretch>
@@ -21773,7 +21893,7 @@
                     <pic:cNvPicPr/>
                   </pic:nvPicPr>
                   <pic:blipFill>
-                    <a:blip r:embed="rId19"/>
+                    <a:blip r:embed="rId21"/>
                     <a:stretch>
                       <a:fillRect/>
                     </a:stretch>
@@ -22055,7 +22175,7 @@
                     <pic:cNvPicPr/>
                   </pic:nvPicPr>
                   <pic:blipFill>
-                    <a:blip r:embed="rId20"/>
+                    <a:blip r:embed="rId22"/>
                     <a:stretch>
                       <a:fillRect/>
                     </a:stretch>
@@ -22291,7 +22411,7 @@
                     <pic:cNvPicPr/>
                   </pic:nvPicPr>
                   <pic:blipFill>
-                    <a:blip r:embed="rId21"/>
+                    <a:blip r:embed="rId23"/>
                     <a:stretch>
                       <a:fillRect/>
                     </a:stretch>
@@ -22659,7 +22779,7 @@
                     <pic:cNvPicPr/>
                   </pic:nvPicPr>
                   <pic:blipFill>
-                    <a:blip r:embed="rId20"/>
+                    <a:blip r:embed="rId22"/>
                     <a:stretch>
                       <a:fillRect/>
                     </a:stretch>
@@ -22895,7 +23015,7 @@
                     <pic:cNvPicPr/>
                   </pic:nvPicPr>
                   <pic:blipFill>
-                    <a:blip r:embed="rId22"/>
+                    <a:blip r:embed="rId24"/>
                     <a:stretch>
                       <a:fillRect/>
                     </a:stretch>
@@ -23131,7 +23251,7 @@
                     <pic:cNvPicPr/>
                   </pic:nvPicPr>
                   <pic:blipFill>
-                    <a:blip r:embed="rId23"/>
+                    <a:blip r:embed="rId25"/>
                     <a:stretch>
                       <a:fillRect/>
                     </a:stretch>
@@ -24172,6 +24292,1064 @@
           <w:lang w:val="es-ES"/>
           <w14:ligatures w14:val="none"/>
         </w:rPr>
+      </w:pPr>
+      <w:bookmarkStart w:id="80" w:name="_Toc165011152"/>
+      <w:r>
+        <w:rPr>
+          <w:rFonts w:ascii="Times New Roman" w:eastAsia="Times New Roman" w:hAnsi="Times New Roman" w:cs="Times New Roman"/>
+          <w:b/>
+          <w:bCs/>
+          <w:color w:val="auto"/>
+          <w:w w:val="105"/>
+          <w:kern w:val="0"/>
+          <w:sz w:val="23"/>
+          <w:szCs w:val="23"/>
+          <w:lang w:val="es-ES"/>
+          <w14:ligatures w14:val="none"/>
+        </w:rPr>
+        <w:lastRenderedPageBreak/>
+        <w:t>B</w:t>
+      </w:r>
+      <w:r>
+        <w:rPr>
+          <w:rFonts w:ascii="Times New Roman" w:eastAsia="Times New Roman" w:hAnsi="Times New Roman" w:cs="Times New Roman"/>
+          <w:b/>
+          <w:bCs/>
+          <w:color w:val="auto"/>
+          <w:w w:val="105"/>
+          <w:kern w:val="0"/>
+          <w:sz w:val="23"/>
+          <w:szCs w:val="23"/>
+          <w:lang w:val="es-ES"/>
+          <w14:ligatures w14:val="none"/>
+        </w:rPr>
+        <w:t>ibliografía</w:t>
+      </w:r>
+      <w:bookmarkEnd w:id="80"/>
+    </w:p>
+    <w:p>
+      <w:pPr>
+        <w:rPr>
+          <w:lang w:val="es-ES"/>
+        </w:rPr>
+      </w:pPr>
+    </w:p>
+    <w:p>
+      <w:pPr>
+        <w:pStyle w:val="BodyText"/>
+        <w:suppressAutoHyphens w:val="0"/>
+        <w:autoSpaceDE w:val="0"/>
+        <w:autoSpaceDN w:val="0"/>
+        <w:spacing w:line="379" w:lineRule="auto"/>
+        <w:ind w:left="821" w:right="687" w:hanging="721"/>
+        <w:rPr>
+          <w:rFonts w:ascii="Times New Roman" w:eastAsia="Times New Roman" w:hAnsi="Times New Roman" w:cs="Times New Roman"/>
+          <w:sz w:val="23"/>
+          <w:szCs w:val="23"/>
+        </w:rPr>
+      </w:pPr>
+      <w:r>
+        <w:rPr>
+          <w:rFonts w:ascii="Times New Roman" w:eastAsia="Times New Roman" w:hAnsi="Times New Roman" w:cs="Times New Roman"/>
+          <w:sz w:val="23"/>
+          <w:szCs w:val="23"/>
+        </w:rPr>
+        <w:t>Alcaraz, R. R. (2020). "El emprendedor de éxito". McGraw-Hill Interamericana Editores México.</w:t>
+      </w:r>
+    </w:p>
+    <w:p>
+      <w:pPr>
+        <w:pStyle w:val="BodyText"/>
+        <w:suppressAutoHyphens w:val="0"/>
+        <w:autoSpaceDE w:val="0"/>
+        <w:autoSpaceDN w:val="0"/>
+        <w:spacing w:line="379" w:lineRule="auto"/>
+        <w:ind w:left="821" w:right="687" w:hanging="721"/>
+        <w:rPr>
+          <w:rFonts w:ascii="Times New Roman" w:eastAsia="Times New Roman" w:hAnsi="Times New Roman" w:cs="Times New Roman"/>
+          <w:sz w:val="23"/>
+          <w:szCs w:val="23"/>
+        </w:rPr>
+      </w:pPr>
+      <w:r>
+        <w:rPr>
+          <w:rFonts w:ascii="Times New Roman" w:eastAsia="Times New Roman" w:hAnsi="Times New Roman" w:cs="Times New Roman"/>
+          <w:sz w:val="23"/>
+          <w:szCs w:val="23"/>
+        </w:rPr>
+        <w:t xml:space="preserve">Amazon. (2023). "¿Qué es SDLC?" Disponible en: https://aws.amazon.com/es/what-is/sdlc/. </w:t>
+      </w:r>
+    </w:p>
+    <w:p>
+      <w:pPr>
+        <w:pStyle w:val="BodyText"/>
+        <w:suppressAutoHyphens w:val="0"/>
+        <w:autoSpaceDE w:val="0"/>
+        <w:autoSpaceDN w:val="0"/>
+        <w:spacing w:line="379" w:lineRule="auto"/>
+        <w:ind w:left="821" w:right="687" w:hanging="721"/>
+        <w:rPr>
+          <w:rFonts w:ascii="Times New Roman" w:eastAsia="Times New Roman" w:hAnsi="Times New Roman" w:cs="Times New Roman"/>
+          <w:sz w:val="23"/>
+          <w:szCs w:val="23"/>
+        </w:rPr>
+      </w:pPr>
+      <w:proofErr w:type="spellStart"/>
+      <w:r>
+        <w:rPr>
+          <w:rFonts w:ascii="Times New Roman" w:eastAsia="Times New Roman" w:hAnsi="Times New Roman" w:cs="Times New Roman"/>
+          <w:sz w:val="23"/>
+          <w:szCs w:val="23"/>
+        </w:rPr>
+        <w:t>Desarrolloweb</w:t>
+      </w:r>
+      <w:proofErr w:type="spellEnd"/>
+      <w:r>
+        <w:rPr>
+          <w:rFonts w:ascii="Times New Roman" w:eastAsia="Times New Roman" w:hAnsi="Times New Roman" w:cs="Times New Roman"/>
+          <w:sz w:val="23"/>
+          <w:szCs w:val="23"/>
+        </w:rPr>
+        <w:t xml:space="preserve">. (20 de </w:t>
+      </w:r>
+      <w:proofErr w:type="gramStart"/>
+      <w:r>
+        <w:rPr>
+          <w:rFonts w:ascii="Times New Roman" w:eastAsia="Times New Roman" w:hAnsi="Times New Roman" w:cs="Times New Roman"/>
+          <w:sz w:val="23"/>
+          <w:szCs w:val="23"/>
+        </w:rPr>
+        <w:t>Septiembre</w:t>
+      </w:r>
+      <w:proofErr w:type="gramEnd"/>
+      <w:r>
+        <w:rPr>
+          <w:rFonts w:ascii="Times New Roman" w:eastAsia="Times New Roman" w:hAnsi="Times New Roman" w:cs="Times New Roman"/>
+          <w:sz w:val="23"/>
+          <w:szCs w:val="23"/>
+        </w:rPr>
+        <w:t xml:space="preserve"> de 2023). "Qué es MVC". Disponible en: </w:t>
+      </w:r>
+      <w:proofErr w:type="gramStart"/>
+      <w:r>
+        <w:rPr>
+          <w:rFonts w:ascii="Times New Roman" w:eastAsia="Times New Roman" w:hAnsi="Times New Roman" w:cs="Times New Roman"/>
+          <w:sz w:val="23"/>
+          <w:szCs w:val="23"/>
+        </w:rPr>
+        <w:t>https://desarrolloweb.com/articulos/que-es-mvc.html..</w:t>
+      </w:r>
+      <w:proofErr w:type="gramEnd"/>
+      <w:r>
+        <w:rPr>
+          <w:rFonts w:ascii="Times New Roman" w:eastAsia="Times New Roman" w:hAnsi="Times New Roman" w:cs="Times New Roman"/>
+          <w:sz w:val="23"/>
+          <w:szCs w:val="23"/>
+        </w:rPr>
+        <w:t xml:space="preserve"> </w:t>
+      </w:r>
+    </w:p>
+    <w:p>
+      <w:pPr>
+        <w:pStyle w:val="BodyText"/>
+        <w:suppressAutoHyphens w:val="0"/>
+        <w:autoSpaceDE w:val="0"/>
+        <w:autoSpaceDN w:val="0"/>
+        <w:spacing w:line="379" w:lineRule="auto"/>
+        <w:ind w:left="821" w:right="687" w:hanging="721"/>
+        <w:rPr>
+          <w:rFonts w:ascii="Times New Roman" w:eastAsia="Times New Roman" w:hAnsi="Times New Roman" w:cs="Times New Roman"/>
+          <w:sz w:val="23"/>
+          <w:szCs w:val="23"/>
+        </w:rPr>
+      </w:pPr>
+      <w:r>
+        <w:rPr>
+          <w:rFonts w:ascii="Times New Roman" w:eastAsia="Times New Roman" w:hAnsi="Times New Roman" w:cs="Times New Roman"/>
+          <w:sz w:val="23"/>
+          <w:szCs w:val="23"/>
+        </w:rPr>
+        <w:t xml:space="preserve">Souza. (9 de </w:t>
+      </w:r>
+      <w:proofErr w:type="gramStart"/>
+      <w:r>
+        <w:rPr>
+          <w:rFonts w:ascii="Times New Roman" w:eastAsia="Times New Roman" w:hAnsi="Times New Roman" w:cs="Times New Roman"/>
+          <w:sz w:val="23"/>
+          <w:szCs w:val="23"/>
+        </w:rPr>
+        <w:t>Marzo</w:t>
+      </w:r>
+      <w:proofErr w:type="gramEnd"/>
+      <w:r>
+        <w:rPr>
+          <w:rFonts w:ascii="Times New Roman" w:eastAsia="Times New Roman" w:hAnsi="Times New Roman" w:cs="Times New Roman"/>
+          <w:sz w:val="23"/>
+          <w:szCs w:val="23"/>
+        </w:rPr>
+        <w:t xml:space="preserve"> de 2020). "Descubre qué es el lenguaje de programación PHP y en qué situaciones se hace útil". Disponible en: https://rockcontent.com/es/blog/php/.</w:t>
+      </w:r>
+    </w:p>
+    <w:p>
+      <w:pPr>
+        <w:pStyle w:val="BodyText"/>
+        <w:suppressAutoHyphens w:val="0"/>
+        <w:autoSpaceDE w:val="0"/>
+        <w:autoSpaceDN w:val="0"/>
+        <w:spacing w:line="379" w:lineRule="auto"/>
+        <w:ind w:left="821" w:right="687" w:hanging="721"/>
+        <w:rPr>
+          <w:rFonts w:ascii="Times New Roman" w:eastAsia="Times New Roman" w:hAnsi="Times New Roman" w:cs="Times New Roman"/>
+          <w:sz w:val="23"/>
+          <w:szCs w:val="23"/>
+        </w:rPr>
+      </w:pPr>
+      <w:r>
+        <w:rPr>
+          <w:rFonts w:ascii="Times New Roman" w:eastAsia="Times New Roman" w:hAnsi="Times New Roman" w:cs="Times New Roman"/>
+          <w:sz w:val="23"/>
+          <w:szCs w:val="23"/>
+        </w:rPr>
+        <w:t xml:space="preserve">Blogger. (20 de </w:t>
+      </w:r>
+      <w:proofErr w:type="gramStart"/>
+      <w:r>
+        <w:rPr>
+          <w:rFonts w:ascii="Times New Roman" w:eastAsia="Times New Roman" w:hAnsi="Times New Roman" w:cs="Times New Roman"/>
+          <w:sz w:val="23"/>
+          <w:szCs w:val="23"/>
+        </w:rPr>
+        <w:t>Mayo</w:t>
+      </w:r>
+      <w:proofErr w:type="gramEnd"/>
+      <w:r>
+        <w:rPr>
+          <w:rFonts w:ascii="Times New Roman" w:eastAsia="Times New Roman" w:hAnsi="Times New Roman" w:cs="Times New Roman"/>
+          <w:sz w:val="23"/>
+          <w:szCs w:val="23"/>
+        </w:rPr>
+        <w:t xml:space="preserve"> de 2015). "QA&amp;V Ciclo de vida del Desarrollo de Software". </w:t>
+      </w:r>
+      <w:proofErr w:type="spellStart"/>
+      <w:r>
+        <w:rPr>
+          <w:rFonts w:ascii="Times New Roman" w:eastAsia="Times New Roman" w:hAnsi="Times New Roman" w:cs="Times New Roman"/>
+          <w:sz w:val="23"/>
+          <w:szCs w:val="23"/>
+        </w:rPr>
+        <w:t>Raknarrok</w:t>
+      </w:r>
+      <w:proofErr w:type="spellEnd"/>
+      <w:r>
+        <w:rPr>
+          <w:rFonts w:ascii="Times New Roman" w:eastAsia="Times New Roman" w:hAnsi="Times New Roman" w:cs="Times New Roman"/>
+          <w:sz w:val="23"/>
+          <w:szCs w:val="23"/>
+        </w:rPr>
+        <w:t>. https://raknarrok.blogspot.com/2015/05/cap-3-software-development-life-cycle.html</w:t>
+      </w:r>
+    </w:p>
+    <w:p>
+      <w:pPr>
+        <w:pStyle w:val="BodyText"/>
+        <w:suppressAutoHyphens w:val="0"/>
+        <w:autoSpaceDE w:val="0"/>
+        <w:autoSpaceDN w:val="0"/>
+        <w:spacing w:line="379" w:lineRule="auto"/>
+        <w:ind w:left="821" w:right="687" w:hanging="721"/>
+        <w:rPr>
+          <w:rFonts w:ascii="Times New Roman" w:eastAsia="Times New Roman" w:hAnsi="Times New Roman" w:cs="Times New Roman"/>
+          <w:sz w:val="23"/>
+          <w:szCs w:val="23"/>
+        </w:rPr>
+      </w:pPr>
+      <w:proofErr w:type="spellStart"/>
+      <w:r>
+        <w:rPr>
+          <w:rFonts w:ascii="Times New Roman" w:eastAsia="Times New Roman" w:hAnsi="Times New Roman" w:cs="Times New Roman"/>
+          <w:sz w:val="23"/>
+          <w:szCs w:val="23"/>
+        </w:rPr>
+        <w:t>Evotic</w:t>
+      </w:r>
+      <w:proofErr w:type="spellEnd"/>
+      <w:r>
+        <w:rPr>
+          <w:rFonts w:ascii="Times New Roman" w:eastAsia="Times New Roman" w:hAnsi="Times New Roman" w:cs="Times New Roman"/>
+          <w:sz w:val="23"/>
+          <w:szCs w:val="23"/>
+        </w:rPr>
+        <w:t xml:space="preserve">. (28 de </w:t>
+      </w:r>
+      <w:proofErr w:type="gramStart"/>
+      <w:r>
+        <w:rPr>
+          <w:rFonts w:ascii="Times New Roman" w:eastAsia="Times New Roman" w:hAnsi="Times New Roman" w:cs="Times New Roman"/>
+          <w:sz w:val="23"/>
+          <w:szCs w:val="23"/>
+        </w:rPr>
+        <w:t>Noviembre</w:t>
+      </w:r>
+      <w:proofErr w:type="gramEnd"/>
+      <w:r>
+        <w:rPr>
+          <w:rFonts w:ascii="Times New Roman" w:eastAsia="Times New Roman" w:hAnsi="Times New Roman" w:cs="Times New Roman"/>
+          <w:sz w:val="23"/>
+          <w:szCs w:val="23"/>
+        </w:rPr>
+        <w:t xml:space="preserve"> de 2020). "Ciclo de Vida del Software". https://evotic.es/software-a-medida/ciclo-de-vida-del-software/</w:t>
+      </w:r>
+    </w:p>
+    <w:p>
+      <w:pPr>
+        <w:pStyle w:val="BodyText"/>
+        <w:suppressAutoHyphens w:val="0"/>
+        <w:autoSpaceDE w:val="0"/>
+        <w:autoSpaceDN w:val="0"/>
+        <w:spacing w:line="379" w:lineRule="auto"/>
+        <w:ind w:left="821" w:right="687" w:hanging="721"/>
+        <w:rPr>
+          <w:rFonts w:ascii="Times New Roman" w:eastAsia="Times New Roman" w:hAnsi="Times New Roman" w:cs="Times New Roman"/>
+          <w:sz w:val="23"/>
+          <w:szCs w:val="23"/>
+        </w:rPr>
+      </w:pPr>
+      <w:proofErr w:type="spellStart"/>
+      <w:r>
+        <w:rPr>
+          <w:rFonts w:ascii="Times New Roman" w:eastAsia="Times New Roman" w:hAnsi="Times New Roman" w:cs="Times New Roman"/>
+          <w:sz w:val="23"/>
+          <w:szCs w:val="23"/>
+        </w:rPr>
+        <w:t>Faci</w:t>
+      </w:r>
+      <w:proofErr w:type="spellEnd"/>
+      <w:r>
+        <w:rPr>
+          <w:rFonts w:ascii="Times New Roman" w:eastAsia="Times New Roman" w:hAnsi="Times New Roman" w:cs="Times New Roman"/>
+          <w:sz w:val="23"/>
+          <w:szCs w:val="23"/>
+        </w:rPr>
+        <w:t xml:space="preserve">. </w:t>
+      </w:r>
+      <w:proofErr w:type="spellStart"/>
+      <w:r>
+        <w:rPr>
+          <w:rFonts w:ascii="Times New Roman" w:eastAsia="Times New Roman" w:hAnsi="Times New Roman" w:cs="Times New Roman"/>
+          <w:sz w:val="23"/>
+          <w:szCs w:val="23"/>
+        </w:rPr>
+        <w:t>Valdeon</w:t>
+      </w:r>
+      <w:proofErr w:type="spellEnd"/>
+      <w:r>
+        <w:rPr>
+          <w:rFonts w:ascii="Times New Roman" w:eastAsia="Times New Roman" w:hAnsi="Times New Roman" w:cs="Times New Roman"/>
+          <w:sz w:val="23"/>
+          <w:szCs w:val="23"/>
+        </w:rPr>
+        <w:t xml:space="preserve">. (27 de </w:t>
+      </w:r>
+      <w:proofErr w:type="gramStart"/>
+      <w:r>
+        <w:rPr>
+          <w:rFonts w:ascii="Times New Roman" w:eastAsia="Times New Roman" w:hAnsi="Times New Roman" w:cs="Times New Roman"/>
+          <w:sz w:val="23"/>
+          <w:szCs w:val="23"/>
+        </w:rPr>
+        <w:t>Septiembre</w:t>
+      </w:r>
+      <w:proofErr w:type="gramEnd"/>
+      <w:r>
+        <w:rPr>
+          <w:rFonts w:ascii="Times New Roman" w:eastAsia="Times New Roman" w:hAnsi="Times New Roman" w:cs="Times New Roman"/>
+          <w:sz w:val="23"/>
+          <w:szCs w:val="23"/>
+        </w:rPr>
+        <w:t xml:space="preserve"> de 2021). "Fundamentos de Bases de Datos". Gestión de Bases de Datos. https://gbbdd.abrilcode.com</w:t>
+      </w:r>
+    </w:p>
+    <w:p>
+      <w:pPr>
+        <w:pStyle w:val="BodyText"/>
+        <w:suppressAutoHyphens w:val="0"/>
+        <w:autoSpaceDE w:val="0"/>
+        <w:autoSpaceDN w:val="0"/>
+        <w:spacing w:line="379" w:lineRule="auto"/>
+        <w:ind w:left="821" w:right="687" w:hanging="721"/>
+        <w:rPr>
+          <w:rFonts w:ascii="Times New Roman" w:eastAsia="Times New Roman" w:hAnsi="Times New Roman" w:cs="Times New Roman"/>
+          <w:sz w:val="23"/>
+          <w:szCs w:val="23"/>
+        </w:rPr>
+      </w:pPr>
+      <w:r>
+        <w:rPr>
+          <w:rFonts w:ascii="Times New Roman" w:eastAsia="Times New Roman" w:hAnsi="Times New Roman" w:cs="Times New Roman"/>
+          <w:sz w:val="23"/>
+          <w:szCs w:val="23"/>
+        </w:rPr>
+        <w:t>Google. (2023). "</w:t>
+      </w:r>
+      <w:proofErr w:type="spellStart"/>
+      <w:r>
+        <w:rPr>
+          <w:rFonts w:ascii="Times New Roman" w:eastAsia="Times New Roman" w:hAnsi="Times New Roman" w:cs="Times New Roman"/>
+          <w:sz w:val="23"/>
+          <w:szCs w:val="23"/>
+        </w:rPr>
+        <w:t>Soporte</w:t>
+      </w:r>
+      <w:proofErr w:type="spellEnd"/>
+      <w:r>
+        <w:rPr>
+          <w:rFonts w:ascii="Times New Roman" w:eastAsia="Times New Roman" w:hAnsi="Times New Roman" w:cs="Times New Roman"/>
+          <w:sz w:val="23"/>
+          <w:szCs w:val="23"/>
+        </w:rPr>
+        <w:t xml:space="preserve"> Google". https://support.google.com/waze/answer</w:t>
+      </w:r>
+    </w:p>
+    <w:p>
+      <w:pPr>
+        <w:pStyle w:val="BodyText"/>
+        <w:suppressAutoHyphens w:val="0"/>
+        <w:autoSpaceDE w:val="0"/>
+        <w:autoSpaceDN w:val="0"/>
+        <w:spacing w:line="379" w:lineRule="auto"/>
+        <w:ind w:left="821" w:right="687" w:hanging="721"/>
+        <w:rPr>
+          <w:rFonts w:ascii="Times New Roman" w:eastAsia="Times New Roman" w:hAnsi="Times New Roman" w:cs="Times New Roman"/>
+          <w:sz w:val="23"/>
+          <w:szCs w:val="23"/>
+        </w:rPr>
+      </w:pPr>
+      <w:proofErr w:type="spellStart"/>
+      <w:r>
+        <w:rPr>
+          <w:rFonts w:ascii="Times New Roman" w:eastAsia="Times New Roman" w:hAnsi="Times New Roman" w:cs="Times New Roman"/>
+          <w:sz w:val="23"/>
+          <w:szCs w:val="23"/>
+        </w:rPr>
+        <w:t>Intelquia</w:t>
+      </w:r>
+      <w:proofErr w:type="spellEnd"/>
+      <w:r>
+        <w:rPr>
+          <w:rFonts w:ascii="Times New Roman" w:eastAsia="Times New Roman" w:hAnsi="Times New Roman" w:cs="Times New Roman"/>
+          <w:sz w:val="23"/>
+          <w:szCs w:val="23"/>
+        </w:rPr>
+        <w:t xml:space="preserve">. (28 de </w:t>
+      </w:r>
+      <w:proofErr w:type="gramStart"/>
+      <w:r>
+        <w:rPr>
+          <w:rFonts w:ascii="Times New Roman" w:eastAsia="Times New Roman" w:hAnsi="Times New Roman" w:cs="Times New Roman"/>
+          <w:sz w:val="23"/>
+          <w:szCs w:val="23"/>
+        </w:rPr>
+        <w:t>Noviembre</w:t>
+      </w:r>
+      <w:proofErr w:type="gramEnd"/>
+      <w:r>
+        <w:rPr>
+          <w:rFonts w:ascii="Times New Roman" w:eastAsia="Times New Roman" w:hAnsi="Times New Roman" w:cs="Times New Roman"/>
+          <w:sz w:val="23"/>
+          <w:szCs w:val="23"/>
+        </w:rPr>
+        <w:t xml:space="preserve"> de 2020). "CICLO DE VIDA DEL SOFTWARE: TODO LO QUE NECESITAS SABER". https://intelequia.com/blog/post/ciclo-de-vida-del-software-todo-lo-que-necesitas-saber</w:t>
+      </w:r>
+    </w:p>
+    <w:p>
+      <w:pPr>
+        <w:pStyle w:val="BodyText"/>
+        <w:suppressAutoHyphens w:val="0"/>
+        <w:autoSpaceDE w:val="0"/>
+        <w:autoSpaceDN w:val="0"/>
+        <w:spacing w:line="379" w:lineRule="auto"/>
+        <w:ind w:left="821" w:right="687" w:hanging="721"/>
+        <w:rPr>
+          <w:rFonts w:ascii="Times New Roman" w:eastAsia="Times New Roman" w:hAnsi="Times New Roman" w:cs="Times New Roman"/>
+          <w:sz w:val="23"/>
+          <w:szCs w:val="23"/>
+        </w:rPr>
+      </w:pPr>
+      <w:proofErr w:type="spellStart"/>
+      <w:r>
+        <w:rPr>
+          <w:rFonts w:ascii="Times New Roman" w:eastAsia="Times New Roman" w:hAnsi="Times New Roman" w:cs="Times New Roman"/>
+          <w:sz w:val="23"/>
+          <w:szCs w:val="23"/>
+        </w:rPr>
+        <w:t>Lucidchart</w:t>
+      </w:r>
+      <w:proofErr w:type="spellEnd"/>
+      <w:r>
+        <w:rPr>
+          <w:rFonts w:ascii="Times New Roman" w:eastAsia="Times New Roman" w:hAnsi="Times New Roman" w:cs="Times New Roman"/>
+          <w:sz w:val="23"/>
+          <w:szCs w:val="23"/>
+        </w:rPr>
+        <w:t>. (2020). "Qué es el lenguaje unificado de modelado (UML)". Lucid Software Inc. https://www.lucidchart.com/pages/es/que-es-el-lenguaje-unificado-de-modelado-uml</w:t>
+      </w:r>
+    </w:p>
+    <w:p>
+      <w:pPr>
+        <w:pStyle w:val="BodyText"/>
+        <w:suppressAutoHyphens w:val="0"/>
+        <w:autoSpaceDE w:val="0"/>
+        <w:autoSpaceDN w:val="0"/>
+        <w:spacing w:line="379" w:lineRule="auto"/>
+        <w:ind w:left="821" w:right="687" w:hanging="721"/>
+        <w:rPr>
+          <w:rFonts w:ascii="Times New Roman" w:eastAsia="Times New Roman" w:hAnsi="Times New Roman" w:cs="Times New Roman"/>
+          <w:sz w:val="23"/>
+          <w:szCs w:val="23"/>
+        </w:rPr>
+      </w:pPr>
+      <w:proofErr w:type="spellStart"/>
+      <w:r>
+        <w:rPr>
+          <w:rFonts w:ascii="Times New Roman" w:eastAsia="Times New Roman" w:hAnsi="Times New Roman" w:cs="Times New Roman"/>
+          <w:sz w:val="23"/>
+          <w:szCs w:val="23"/>
+        </w:rPr>
+        <w:t>Lucidchart</w:t>
+      </w:r>
+      <w:proofErr w:type="spellEnd"/>
+      <w:r>
+        <w:rPr>
+          <w:rFonts w:ascii="Times New Roman" w:eastAsia="Times New Roman" w:hAnsi="Times New Roman" w:cs="Times New Roman"/>
+          <w:sz w:val="23"/>
+          <w:szCs w:val="23"/>
+        </w:rPr>
+        <w:t>. (2020). "Qué es un diagrama entidad-relación". Lucid Software Inc. https://www.lucidchart.com/pages/es/que-es-un-diagrama-entidad-relacion</w:t>
+      </w:r>
+    </w:p>
+    <w:p>
+      <w:pPr>
+        <w:pStyle w:val="BodyText"/>
+        <w:suppressAutoHyphens w:val="0"/>
+        <w:autoSpaceDE w:val="0"/>
+        <w:autoSpaceDN w:val="0"/>
+        <w:spacing w:line="379" w:lineRule="auto"/>
+        <w:ind w:left="821" w:right="687" w:hanging="721"/>
+        <w:rPr>
+          <w:rFonts w:ascii="Times New Roman" w:eastAsia="Times New Roman" w:hAnsi="Times New Roman" w:cs="Times New Roman"/>
+          <w:sz w:val="23"/>
+          <w:szCs w:val="23"/>
+        </w:rPr>
+      </w:pPr>
+      <w:proofErr w:type="spellStart"/>
+      <w:r>
+        <w:rPr>
+          <w:rFonts w:ascii="Times New Roman" w:eastAsia="Times New Roman" w:hAnsi="Times New Roman" w:cs="Times New Roman"/>
+          <w:sz w:val="23"/>
+          <w:szCs w:val="23"/>
+        </w:rPr>
+        <w:t>Martins</w:t>
+      </w:r>
+      <w:proofErr w:type="spellEnd"/>
+      <w:r>
+        <w:rPr>
+          <w:rFonts w:ascii="Times New Roman" w:eastAsia="Times New Roman" w:hAnsi="Times New Roman" w:cs="Times New Roman"/>
+          <w:sz w:val="23"/>
+          <w:szCs w:val="23"/>
+        </w:rPr>
+        <w:t xml:space="preserve">, J. (10 de </w:t>
+      </w:r>
+      <w:proofErr w:type="gramStart"/>
+      <w:r>
+        <w:rPr>
+          <w:rFonts w:ascii="Times New Roman" w:eastAsia="Times New Roman" w:hAnsi="Times New Roman" w:cs="Times New Roman"/>
+          <w:sz w:val="23"/>
+          <w:szCs w:val="23"/>
+        </w:rPr>
+        <w:t>Octubre</w:t>
+      </w:r>
+      <w:proofErr w:type="gramEnd"/>
+      <w:r>
+        <w:rPr>
+          <w:rFonts w:ascii="Times New Roman" w:eastAsia="Times New Roman" w:hAnsi="Times New Roman" w:cs="Times New Roman"/>
+          <w:sz w:val="23"/>
+          <w:szCs w:val="23"/>
+        </w:rPr>
+        <w:t xml:space="preserve"> de 2022). "Asana". https://asana.com/es/resources/what-is-kanban</w:t>
+      </w:r>
+    </w:p>
+    <w:p>
+      <w:pPr>
+        <w:pStyle w:val="BodyText"/>
+        <w:suppressAutoHyphens w:val="0"/>
+        <w:autoSpaceDE w:val="0"/>
+        <w:autoSpaceDN w:val="0"/>
+        <w:spacing w:line="379" w:lineRule="auto"/>
+        <w:ind w:left="821" w:right="687" w:hanging="721"/>
+        <w:rPr>
+          <w:rFonts w:ascii="Times New Roman" w:eastAsia="Times New Roman" w:hAnsi="Times New Roman" w:cs="Times New Roman"/>
+          <w:sz w:val="23"/>
+          <w:szCs w:val="23"/>
+        </w:rPr>
+      </w:pPr>
+      <w:r>
+        <w:rPr>
+          <w:rFonts w:ascii="Times New Roman" w:eastAsia="Times New Roman" w:hAnsi="Times New Roman" w:cs="Times New Roman"/>
+          <w:sz w:val="23"/>
+          <w:szCs w:val="23"/>
+        </w:rPr>
+        <w:t xml:space="preserve">MySQL. (2020). "MySQL </w:t>
+      </w:r>
+      <w:proofErr w:type="spellStart"/>
+      <w:r>
+        <w:rPr>
+          <w:rFonts w:ascii="Times New Roman" w:eastAsia="Times New Roman" w:hAnsi="Times New Roman" w:cs="Times New Roman"/>
+          <w:sz w:val="23"/>
+          <w:szCs w:val="23"/>
+        </w:rPr>
+        <w:t>HeatWave</w:t>
+      </w:r>
+      <w:proofErr w:type="spellEnd"/>
+      <w:r>
+        <w:rPr>
+          <w:rFonts w:ascii="Times New Roman" w:eastAsia="Times New Roman" w:hAnsi="Times New Roman" w:cs="Times New Roman"/>
+          <w:sz w:val="23"/>
+          <w:szCs w:val="23"/>
+        </w:rPr>
+        <w:t xml:space="preserve"> - One MySQL Database service for OLTP, OLAP, ML, and Lakehouse". MySQL. https://www.mysql.com/</w:t>
+      </w:r>
+    </w:p>
+    <w:p>
+      <w:pPr>
+        <w:pStyle w:val="BodyText"/>
+        <w:suppressAutoHyphens w:val="0"/>
+        <w:autoSpaceDE w:val="0"/>
+        <w:autoSpaceDN w:val="0"/>
+        <w:spacing w:line="379" w:lineRule="auto"/>
+        <w:ind w:left="821" w:right="687" w:hanging="721"/>
+        <w:rPr>
+          <w:rFonts w:ascii="Times New Roman" w:eastAsia="Times New Roman" w:hAnsi="Times New Roman" w:cs="Times New Roman"/>
+          <w:sz w:val="23"/>
+          <w:szCs w:val="23"/>
+        </w:rPr>
+      </w:pPr>
+      <w:r>
+        <w:rPr>
+          <w:rFonts w:ascii="Times New Roman" w:eastAsia="Times New Roman" w:hAnsi="Times New Roman" w:cs="Times New Roman"/>
+          <w:sz w:val="23"/>
+          <w:szCs w:val="23"/>
+        </w:rPr>
+        <w:t>Oracle. (2023). "¿Qué es una base de datos?" Oracle Corporation. https://www.oracle.com/co/database/what-is-database/</w:t>
+      </w:r>
+    </w:p>
+    <w:p>
+      <w:pPr>
+        <w:pStyle w:val="BodyText"/>
+        <w:suppressAutoHyphens w:val="0"/>
+        <w:autoSpaceDE w:val="0"/>
+        <w:autoSpaceDN w:val="0"/>
+        <w:spacing w:line="379" w:lineRule="auto"/>
+        <w:ind w:left="821" w:right="687" w:hanging="721"/>
+        <w:rPr>
+          <w:rFonts w:ascii="Times New Roman" w:eastAsia="Times New Roman" w:hAnsi="Times New Roman" w:cs="Times New Roman"/>
+          <w:sz w:val="23"/>
+          <w:szCs w:val="23"/>
+        </w:rPr>
+      </w:pPr>
+      <w:r>
+        <w:rPr>
+          <w:rFonts w:ascii="Times New Roman" w:eastAsia="Times New Roman" w:hAnsi="Times New Roman" w:cs="Times New Roman"/>
+          <w:sz w:val="23"/>
+          <w:szCs w:val="23"/>
+        </w:rPr>
+        <w:t xml:space="preserve">RECON. (17 de </w:t>
+      </w:r>
+      <w:proofErr w:type="gramStart"/>
+      <w:r>
+        <w:rPr>
+          <w:rFonts w:ascii="Times New Roman" w:eastAsia="Times New Roman" w:hAnsi="Times New Roman" w:cs="Times New Roman"/>
+          <w:sz w:val="23"/>
+          <w:szCs w:val="23"/>
+        </w:rPr>
+        <w:t>Noviembre</w:t>
+      </w:r>
+      <w:proofErr w:type="gramEnd"/>
+      <w:r>
+        <w:rPr>
+          <w:rFonts w:ascii="Times New Roman" w:eastAsia="Times New Roman" w:hAnsi="Times New Roman" w:cs="Times New Roman"/>
+          <w:sz w:val="23"/>
+          <w:szCs w:val="23"/>
+        </w:rPr>
+        <w:t xml:space="preserve"> de 2021). "72% DE LOS JÓVENES CONSIDERA QUE ES MUY DIFÍCIL EMPRENDER EN COLOMBIA, SEGÚN ENCUESTA". https://acortar.link/PBs5o4</w:t>
+      </w:r>
+    </w:p>
+    <w:p>
+      <w:pPr>
+        <w:pStyle w:val="BodyText"/>
+        <w:suppressAutoHyphens w:val="0"/>
+        <w:autoSpaceDE w:val="0"/>
+        <w:autoSpaceDN w:val="0"/>
+        <w:spacing w:line="379" w:lineRule="auto"/>
+        <w:ind w:left="821" w:right="687" w:hanging="721"/>
+        <w:rPr>
+          <w:rFonts w:ascii="Times New Roman" w:eastAsia="Times New Roman" w:hAnsi="Times New Roman" w:cs="Times New Roman"/>
+          <w:sz w:val="23"/>
+          <w:szCs w:val="23"/>
+        </w:rPr>
+      </w:pPr>
+      <w:r>
+        <w:rPr>
+          <w:rFonts w:ascii="Times New Roman" w:eastAsia="Times New Roman" w:hAnsi="Times New Roman" w:cs="Times New Roman"/>
+          <w:sz w:val="23"/>
+          <w:szCs w:val="23"/>
+        </w:rPr>
+        <w:t xml:space="preserve">Solana, C. (20 de </w:t>
+      </w:r>
+      <w:proofErr w:type="gramStart"/>
+      <w:r>
+        <w:rPr>
+          <w:rFonts w:ascii="Times New Roman" w:eastAsia="Times New Roman" w:hAnsi="Times New Roman" w:cs="Times New Roman"/>
+          <w:sz w:val="23"/>
+          <w:szCs w:val="23"/>
+        </w:rPr>
+        <w:t>Marzo</w:t>
+      </w:r>
+      <w:proofErr w:type="gramEnd"/>
+      <w:r>
+        <w:rPr>
+          <w:rFonts w:ascii="Times New Roman" w:eastAsia="Times New Roman" w:hAnsi="Times New Roman" w:cs="Times New Roman"/>
+          <w:sz w:val="23"/>
+          <w:szCs w:val="23"/>
+        </w:rPr>
+        <w:t xml:space="preserve"> de 2022). "3 razones por las que deberías actualizar regularmente tu aplicación en las tiendas". GOOD BARBER. https://acortar.link/q2SRYn</w:t>
+      </w:r>
+    </w:p>
+    <w:p>
+      <w:pPr>
+        <w:pStyle w:val="BodyText"/>
+        <w:suppressAutoHyphens w:val="0"/>
+        <w:autoSpaceDE w:val="0"/>
+        <w:autoSpaceDN w:val="0"/>
+        <w:spacing w:line="379" w:lineRule="auto"/>
+        <w:ind w:left="821" w:right="687" w:hanging="721"/>
+        <w:rPr>
+          <w:rFonts w:ascii="Times New Roman" w:eastAsia="Times New Roman" w:hAnsi="Times New Roman" w:cs="Times New Roman"/>
+          <w:sz w:val="23"/>
+          <w:szCs w:val="23"/>
+        </w:rPr>
+      </w:pPr>
+      <w:r>
+        <w:rPr>
+          <w:rFonts w:ascii="Times New Roman" w:eastAsia="Times New Roman" w:hAnsi="Times New Roman" w:cs="Times New Roman"/>
+          <w:sz w:val="23"/>
+          <w:szCs w:val="23"/>
+        </w:rPr>
+        <w:lastRenderedPageBreak/>
+        <w:t xml:space="preserve">Wikipedia. (9 de </w:t>
+      </w:r>
+      <w:proofErr w:type="gramStart"/>
+      <w:r>
+        <w:rPr>
+          <w:rFonts w:ascii="Times New Roman" w:eastAsia="Times New Roman" w:hAnsi="Times New Roman" w:cs="Times New Roman"/>
+          <w:sz w:val="23"/>
+          <w:szCs w:val="23"/>
+        </w:rPr>
+        <w:t>Septiembre</w:t>
+      </w:r>
+      <w:proofErr w:type="gramEnd"/>
+      <w:r>
+        <w:rPr>
+          <w:rFonts w:ascii="Times New Roman" w:eastAsia="Times New Roman" w:hAnsi="Times New Roman" w:cs="Times New Roman"/>
+          <w:sz w:val="23"/>
+          <w:szCs w:val="23"/>
+        </w:rPr>
+        <w:t xml:space="preserve"> de 2023). "Modelo entidad-relación". https://es.wikipedia.org/wiki/Modelo_entidad-relaci</w:t>
+      </w:r>
+    </w:p>
+    <w:p>
+      <w:pPr>
+        <w:pStyle w:val="BodyText"/>
+        <w:suppressAutoHyphens w:val="0"/>
+        <w:autoSpaceDE w:val="0"/>
+        <w:autoSpaceDN w:val="0"/>
+        <w:spacing w:line="379" w:lineRule="auto"/>
+        <w:ind w:left="821" w:right="687" w:hanging="721"/>
+        <w:rPr>
+          <w:rFonts w:ascii="Times New Roman" w:eastAsia="Times New Roman" w:hAnsi="Times New Roman" w:cs="Times New Roman"/>
+          <w:sz w:val="23"/>
+          <w:szCs w:val="23"/>
+        </w:rPr>
+      </w:pPr>
+      <w:r>
+        <w:rPr>
+          <w:rFonts w:ascii="Times New Roman" w:eastAsia="Times New Roman" w:hAnsi="Times New Roman" w:cs="Times New Roman"/>
+          <w:sz w:val="23"/>
+          <w:szCs w:val="23"/>
+        </w:rPr>
+        <w:t xml:space="preserve">Android </w:t>
+      </w:r>
+      <w:proofErr w:type="spellStart"/>
+      <w:r>
+        <w:rPr>
+          <w:rFonts w:ascii="Times New Roman" w:eastAsia="Times New Roman" w:hAnsi="Times New Roman" w:cs="Times New Roman"/>
+          <w:sz w:val="23"/>
+          <w:szCs w:val="23"/>
+        </w:rPr>
+        <w:t>Developers</w:t>
+      </w:r>
+      <w:proofErr w:type="spellEnd"/>
+      <w:r>
+        <w:rPr>
+          <w:rFonts w:ascii="Times New Roman" w:eastAsia="Times New Roman" w:hAnsi="Times New Roman" w:cs="Times New Roman"/>
+          <w:sz w:val="23"/>
+          <w:szCs w:val="23"/>
+        </w:rPr>
+        <w:t>. (2023). "Documentación oficial de Android Studio". https://developer.android.com/studio</w:t>
+      </w:r>
+    </w:p>
+    <w:p>
+      <w:pPr>
+        <w:pStyle w:val="BodyText"/>
+        <w:suppressAutoHyphens w:val="0"/>
+        <w:autoSpaceDE w:val="0"/>
+        <w:autoSpaceDN w:val="0"/>
+        <w:spacing w:line="379" w:lineRule="auto"/>
+        <w:ind w:left="821" w:right="687" w:hanging="721"/>
+        <w:rPr>
+          <w:rFonts w:ascii="Times New Roman" w:eastAsia="Times New Roman" w:hAnsi="Times New Roman" w:cs="Times New Roman"/>
+          <w:sz w:val="23"/>
+          <w:szCs w:val="23"/>
+        </w:rPr>
+      </w:pPr>
+      <w:r>
+        <w:rPr>
+          <w:rFonts w:ascii="Times New Roman" w:eastAsia="Times New Roman" w:hAnsi="Times New Roman" w:cs="Times New Roman"/>
+          <w:sz w:val="23"/>
+          <w:szCs w:val="23"/>
+        </w:rPr>
+        <w:t>Oracle. (2023). "Documentación oficial de Java". https://docs.oracle.com/en/java/</w:t>
+      </w:r>
+    </w:p>
+    <w:p>
+      <w:pPr>
+        <w:pStyle w:val="BodyText"/>
+        <w:suppressAutoHyphens w:val="0"/>
+        <w:autoSpaceDE w:val="0"/>
+        <w:autoSpaceDN w:val="0"/>
+        <w:spacing w:line="379" w:lineRule="auto"/>
+        <w:ind w:left="821" w:right="687" w:hanging="721"/>
+        <w:rPr>
+          <w:rFonts w:ascii="Times New Roman" w:eastAsia="Times New Roman" w:hAnsi="Times New Roman" w:cs="Times New Roman"/>
+          <w:sz w:val="23"/>
+          <w:szCs w:val="23"/>
+        </w:rPr>
+      </w:pPr>
+      <w:r>
+        <w:rPr>
+          <w:rFonts w:ascii="Times New Roman" w:eastAsia="Times New Roman" w:hAnsi="Times New Roman" w:cs="Times New Roman"/>
+          <w:sz w:val="23"/>
+          <w:szCs w:val="23"/>
+        </w:rPr>
+        <w:t xml:space="preserve">Python Software </w:t>
+      </w:r>
+      <w:proofErr w:type="spellStart"/>
+      <w:r>
+        <w:rPr>
+          <w:rFonts w:ascii="Times New Roman" w:eastAsia="Times New Roman" w:hAnsi="Times New Roman" w:cs="Times New Roman"/>
+          <w:sz w:val="23"/>
+          <w:szCs w:val="23"/>
+        </w:rPr>
+        <w:t>Foundation</w:t>
+      </w:r>
+      <w:proofErr w:type="spellEnd"/>
+      <w:r>
+        <w:rPr>
+          <w:rFonts w:ascii="Times New Roman" w:eastAsia="Times New Roman" w:hAnsi="Times New Roman" w:cs="Times New Roman"/>
+          <w:sz w:val="23"/>
+          <w:szCs w:val="23"/>
+        </w:rPr>
+        <w:t>. (2023). "Documentación oficial de Python". https://docs.python.org/</w:t>
+      </w:r>
+    </w:p>
+    <w:p>
+      <w:pPr>
+        <w:pStyle w:val="BodyText"/>
+        <w:suppressAutoHyphens w:val="0"/>
+        <w:autoSpaceDE w:val="0"/>
+        <w:autoSpaceDN w:val="0"/>
+        <w:spacing w:line="379" w:lineRule="auto"/>
+        <w:ind w:left="821" w:right="687" w:hanging="721"/>
+        <w:rPr>
+          <w:rFonts w:ascii="Times New Roman" w:eastAsia="Times New Roman" w:hAnsi="Times New Roman" w:cs="Times New Roman"/>
+          <w:sz w:val="23"/>
+          <w:szCs w:val="23"/>
+        </w:rPr>
+      </w:pPr>
+      <w:r>
+        <w:rPr>
+          <w:rFonts w:ascii="Times New Roman" w:eastAsia="Times New Roman" w:hAnsi="Times New Roman" w:cs="Times New Roman"/>
+          <w:sz w:val="23"/>
+          <w:szCs w:val="23"/>
+        </w:rPr>
+        <w:t xml:space="preserve">Pandas </w:t>
+      </w:r>
+      <w:proofErr w:type="spellStart"/>
+      <w:r>
+        <w:rPr>
+          <w:rFonts w:ascii="Times New Roman" w:eastAsia="Times New Roman" w:hAnsi="Times New Roman" w:cs="Times New Roman"/>
+          <w:sz w:val="23"/>
+          <w:szCs w:val="23"/>
+        </w:rPr>
+        <w:t>Documentation</w:t>
+      </w:r>
+      <w:proofErr w:type="spellEnd"/>
+      <w:r>
+        <w:rPr>
+          <w:rFonts w:ascii="Times New Roman" w:eastAsia="Times New Roman" w:hAnsi="Times New Roman" w:cs="Times New Roman"/>
+          <w:sz w:val="23"/>
+          <w:szCs w:val="23"/>
+        </w:rPr>
+        <w:t>. (2023). "Documentación oficial de Pandas". https://pandas.pydata.org/docs/</w:t>
+      </w:r>
+    </w:p>
+    <w:p>
+      <w:pPr>
+        <w:pStyle w:val="BodyText"/>
+        <w:suppressAutoHyphens w:val="0"/>
+        <w:autoSpaceDE w:val="0"/>
+        <w:autoSpaceDN w:val="0"/>
+        <w:spacing w:line="379" w:lineRule="auto"/>
+        <w:ind w:left="821" w:right="687" w:hanging="721"/>
+        <w:rPr>
+          <w:rFonts w:ascii="Times New Roman" w:eastAsia="Times New Roman" w:hAnsi="Times New Roman" w:cs="Times New Roman"/>
+          <w:sz w:val="23"/>
+          <w:szCs w:val="23"/>
+        </w:rPr>
+      </w:pPr>
+      <w:proofErr w:type="spellStart"/>
+      <w:r>
+        <w:rPr>
+          <w:rFonts w:ascii="Times New Roman" w:eastAsia="Times New Roman" w:hAnsi="Times New Roman" w:cs="Times New Roman"/>
+          <w:sz w:val="23"/>
+          <w:szCs w:val="23"/>
+        </w:rPr>
+        <w:t>Baeldung</w:t>
+      </w:r>
+      <w:proofErr w:type="spellEnd"/>
+      <w:r>
+        <w:rPr>
+          <w:rFonts w:ascii="Times New Roman" w:eastAsia="Times New Roman" w:hAnsi="Times New Roman" w:cs="Times New Roman"/>
+          <w:sz w:val="23"/>
+          <w:szCs w:val="23"/>
+        </w:rPr>
+        <w:t xml:space="preserve">. (Fecha no especificada). "Guía de introducción a Java en </w:t>
+      </w:r>
+      <w:proofErr w:type="spellStart"/>
+      <w:r>
+        <w:rPr>
+          <w:rFonts w:ascii="Times New Roman" w:eastAsia="Times New Roman" w:hAnsi="Times New Roman" w:cs="Times New Roman"/>
+          <w:sz w:val="23"/>
+          <w:szCs w:val="23"/>
+        </w:rPr>
+        <w:t>Baeldung</w:t>
+      </w:r>
+      <w:proofErr w:type="spellEnd"/>
+      <w:r>
+        <w:rPr>
+          <w:rFonts w:ascii="Times New Roman" w:eastAsia="Times New Roman" w:hAnsi="Times New Roman" w:cs="Times New Roman"/>
+          <w:sz w:val="23"/>
+          <w:szCs w:val="23"/>
+        </w:rPr>
+        <w:t>". https://www.baeldung.com/java-tutorial</w:t>
+      </w:r>
+    </w:p>
+    <w:p>
+      <w:pPr>
+        <w:pStyle w:val="BodyText"/>
+        <w:suppressAutoHyphens w:val="0"/>
+        <w:autoSpaceDE w:val="0"/>
+        <w:autoSpaceDN w:val="0"/>
+        <w:spacing w:line="379" w:lineRule="auto"/>
+        <w:ind w:left="821" w:right="687" w:hanging="721"/>
+        <w:rPr>
+          <w:rFonts w:ascii="Times New Roman" w:eastAsia="Times New Roman" w:hAnsi="Times New Roman" w:cs="Times New Roman"/>
+          <w:sz w:val="23"/>
+          <w:szCs w:val="23"/>
+        </w:rPr>
+      </w:pPr>
+      <w:r>
+        <w:rPr>
+          <w:rFonts w:ascii="Times New Roman" w:eastAsia="Times New Roman" w:hAnsi="Times New Roman" w:cs="Times New Roman"/>
+          <w:sz w:val="23"/>
+          <w:szCs w:val="23"/>
+        </w:rPr>
+        <w:t xml:space="preserve">Corey </w:t>
+      </w:r>
+      <w:proofErr w:type="spellStart"/>
+      <w:r>
+        <w:rPr>
+          <w:rFonts w:ascii="Times New Roman" w:eastAsia="Times New Roman" w:hAnsi="Times New Roman" w:cs="Times New Roman"/>
+          <w:sz w:val="23"/>
+          <w:szCs w:val="23"/>
+        </w:rPr>
+        <w:t>Schafer</w:t>
+      </w:r>
+      <w:proofErr w:type="spellEnd"/>
+      <w:r>
+        <w:rPr>
+          <w:rFonts w:ascii="Times New Roman" w:eastAsia="Times New Roman" w:hAnsi="Times New Roman" w:cs="Times New Roman"/>
+          <w:sz w:val="23"/>
+          <w:szCs w:val="23"/>
+        </w:rPr>
+        <w:t>. (Fecha no especificada). "Tutorial de Python para principiantes". https://www.youtube.com/watch?v=YYXdXT2l-Gg</w:t>
+      </w:r>
+    </w:p>
+    <w:p>
+      <w:pPr>
+        <w:pStyle w:val="BodyText"/>
+        <w:suppressAutoHyphens w:val="0"/>
+        <w:autoSpaceDE w:val="0"/>
+        <w:autoSpaceDN w:val="0"/>
+        <w:spacing w:line="379" w:lineRule="auto"/>
+        <w:ind w:left="821" w:right="687" w:hanging="721"/>
+        <w:rPr>
+          <w:rFonts w:ascii="Times New Roman" w:eastAsia="Times New Roman" w:hAnsi="Times New Roman" w:cs="Times New Roman"/>
+          <w:sz w:val="23"/>
+          <w:szCs w:val="23"/>
+        </w:rPr>
+      </w:pPr>
+      <w:proofErr w:type="spellStart"/>
+      <w:r>
+        <w:rPr>
+          <w:rFonts w:ascii="Times New Roman" w:eastAsia="Times New Roman" w:hAnsi="Times New Roman" w:cs="Times New Roman"/>
+          <w:sz w:val="23"/>
+          <w:szCs w:val="23"/>
+        </w:rPr>
+        <w:t>The</w:t>
+      </w:r>
+      <w:proofErr w:type="spellEnd"/>
+      <w:r>
+        <w:rPr>
+          <w:rFonts w:ascii="Times New Roman" w:eastAsia="Times New Roman" w:hAnsi="Times New Roman" w:cs="Times New Roman"/>
+          <w:sz w:val="23"/>
+          <w:szCs w:val="23"/>
+        </w:rPr>
+        <w:t xml:space="preserve"> Net Ninja. (Fecha no especificada). "Curso de Python completo". https://www.youtube.com/watch?v=H1elmMBnykA</w:t>
+      </w:r>
+    </w:p>
+    <w:p>
+      <w:pPr>
+        <w:pStyle w:val="BodyText"/>
+        <w:suppressAutoHyphens w:val="0"/>
+        <w:autoSpaceDE w:val="0"/>
+        <w:autoSpaceDN w:val="0"/>
+        <w:spacing w:line="379" w:lineRule="auto"/>
+        <w:ind w:left="821" w:right="687" w:hanging="721"/>
+        <w:rPr>
+          <w:rFonts w:ascii="Times New Roman" w:eastAsia="Times New Roman" w:hAnsi="Times New Roman" w:cs="Times New Roman"/>
+          <w:sz w:val="23"/>
+          <w:szCs w:val="23"/>
+        </w:rPr>
         <w:sectPr>
           <w:pgSz w:w="12240" w:h="15840"/>
           <w:pgMar w:top="1340" w:right="1340" w:bottom="280" w:left="1340" w:header="0" w:footer="0" w:gutter="0"/>
@@ -24180,39 +25358,24 @@
           <w:docGrid w:linePitch="100" w:charSpace="4096"/>
         </w:sectPr>
       </w:pPr>
-      <w:bookmarkStart w:id="80" w:name="_Toc165011152"/>
-      <w:r>
-        <w:rPr>
-          <w:rFonts w:ascii="Times New Roman" w:eastAsia="Times New Roman" w:hAnsi="Times New Roman" w:cs="Times New Roman"/>
-          <w:b/>
-          <w:bCs/>
-          <w:color w:val="auto"/>
-          <w:w w:val="105"/>
-          <w:kern w:val="0"/>
-          <w:sz w:val="23"/>
-          <w:szCs w:val="23"/>
-          <w:lang w:val="es-ES"/>
-          <w14:ligatures w14:val="none"/>
-        </w:rPr>
-        <w:lastRenderedPageBreak/>
-        <w:t>B</w:t>
-      </w:r>
-      <w:r>
-        <w:rPr>
-          <w:rFonts w:ascii="Times New Roman" w:eastAsia="Times New Roman" w:hAnsi="Times New Roman" w:cs="Times New Roman"/>
-          <w:b/>
-          <w:bCs/>
-          <w:color w:val="auto"/>
-          <w:w w:val="105"/>
-          <w:kern w:val="0"/>
-          <w:sz w:val="23"/>
-          <w:szCs w:val="23"/>
-          <w:lang w:val="es-ES"/>
-          <w14:ligatures w14:val="none"/>
-        </w:rPr>
-        <w:t>ibliografía</w:t>
-      </w:r>
-      <w:bookmarkEnd w:id="80"/>
+      <w:proofErr w:type="spellStart"/>
+      <w:r>
+        <w:rPr>
+          <w:rFonts w:ascii="Times New Roman" w:eastAsia="Times New Roman" w:hAnsi="Times New Roman" w:cs="Times New Roman"/>
+          <w:sz w:val="23"/>
+          <w:szCs w:val="23"/>
+        </w:rPr>
+        <w:t>DataCamp</w:t>
+      </w:r>
+      <w:proofErr w:type="spellEnd"/>
+      <w:r>
+        <w:rPr>
+          <w:rFonts w:ascii="Times New Roman" w:eastAsia="Times New Roman" w:hAnsi="Times New Roman" w:cs="Times New Roman"/>
+          <w:sz w:val="23"/>
+          <w:szCs w:val="23"/>
+        </w:rPr>
+        <w:t>. (Fecha no especificada). "Curso de Pandas". https://www.datacamp.com/courses/pandas-foundations</w:t>
+      </w:r>
     </w:p>
     <w:p>
       <w:pPr>
@@ -24229,6 +25392,7 @@
           <w:kern w:val="0"/>
           <w:sz w:val="24"/>
           <w:szCs w:val="24"/>
+          <w:lang w:val="es-ES"/>
           <w14:ligatures w14:val="none"/>
         </w:rPr>
       </w:pPr>

</xml_diff>